<commit_message>
feat: Initialize project with core structure, dependency management, build automation, and API specifications.
</commit_message>
<xml_diff>
--- a/B1W0 - Day 3 Chimera_The Agentic Infrastructure_Submission_Report.docx
+++ b/B1W0 - Day 3 Chimera_The Agentic Infrastructure_Submission_Report.docx
@@ -2290,21 +2290,7 @@
           <w:rFonts w:ascii="Arial" w:hAnsi="Arial" w:cs="Arial"/>
           <w:szCs w:val="24"/>
         </w:rPr>
-        <w:t xml:space="preserve">1. The </w:t>
-      </w:r>
-      <w:r>
-        <w:rPr>
-          <w:rFonts w:ascii="Arial" w:hAnsi="Arial" w:cs="Arial"/>
-          <w:szCs w:val="24"/>
-        </w:rPr>
-        <w:t>emergence</w:t>
-      </w:r>
-      <w:r>
-        <w:rPr>
-          <w:rFonts w:ascii="Arial" w:hAnsi="Arial" w:cs="Arial"/>
-          <w:szCs w:val="24"/>
-        </w:rPr>
-        <w:t xml:space="preserve"> of the "Agent Social Network"</w:t>
+        <w:t>1. The emergence of the "Agent Social Network"</w:t>
       </w:r>
     </w:p>
     <w:p>
@@ -4218,6 +4204,78 @@
           <w:szCs w:val="24"/>
         </w:rPr>
       </w:pPr>
+      <w:r>
+        <w:rPr>
+          <w:rFonts w:ascii="Arial" w:hAnsi="Arial" w:cs="Arial"/>
+          <w:szCs w:val="24"/>
+        </w:rPr>
+        <w:lastRenderedPageBreak/>
+        <w:drawing>
+          <wp:inline distT="0" distB="0" distL="0" distR="0" wp14:anchorId="47EA904A" wp14:editId="449E9726">
+            <wp:extent cx="6051550" cy="7277100"/>
+            <wp:effectExtent l="0" t="0" r="6350" b="0"/>
+            <wp:docPr id="932869991" name="Picture 1"/>
+            <wp:cNvGraphicFramePr>
+              <a:graphicFrameLocks xmlns:a="http://schemas.openxmlformats.org/drawingml/2006/main" noChangeAspect="1"/>
+            </wp:cNvGraphicFramePr>
+            <a:graphic xmlns:a="http://schemas.openxmlformats.org/drawingml/2006/main">
+              <a:graphicData uri="http://schemas.openxmlformats.org/drawingml/2006/picture">
+                <pic:pic xmlns:pic="http://schemas.openxmlformats.org/drawingml/2006/picture">
+                  <pic:nvPicPr>
+                    <pic:cNvPr id="932869991" name=""/>
+                    <pic:cNvPicPr/>
+                  </pic:nvPicPr>
+                  <pic:blipFill>
+                    <a:blip r:embed="rId5"/>
+                    <a:stretch>
+                      <a:fillRect/>
+                    </a:stretch>
+                  </pic:blipFill>
+                  <pic:spPr>
+                    <a:xfrm>
+                      <a:off x="0" y="0"/>
+                      <a:ext cx="6051550" cy="7277100"/>
+                    </a:xfrm>
+                    <a:prstGeom prst="rect">
+                      <a:avLst/>
+                    </a:prstGeom>
+                  </pic:spPr>
+                </pic:pic>
+              </a:graphicData>
+            </a:graphic>
+          </wp:inline>
+        </w:drawing>
+      </w:r>
+    </w:p>
+    <w:p>
+      <w:pPr>
+        <w:spacing w:line="276" w:lineRule="auto"/>
+        <w:jc w:val="both"/>
+        <w:rPr>
+          <w:rFonts w:ascii="Arial" w:hAnsi="Arial" w:cs="Arial"/>
+          <w:i/>
+          <w:iCs/>
+          <w:szCs w:val="24"/>
+        </w:rPr>
+      </w:pPr>
+      <w:r>
+        <w:rPr>
+          <w:rFonts w:ascii="Arial" w:hAnsi="Arial" w:cs="Arial"/>
+          <w:i/>
+          <w:iCs/>
+          <w:szCs w:val="24"/>
+        </w:rPr>
+        <w:t xml:space="preserve">Diagram: </w:t>
+      </w:r>
+      <w:r>
+        <w:rPr>
+          <w:rFonts w:ascii="Arial" w:hAnsi="Arial" w:cs="Arial"/>
+          <w:i/>
+          <w:iCs/>
+          <w:szCs w:val="24"/>
+        </w:rPr>
+        <w:t>High-Level Architecture Diagram</w:t>
+      </w:r>
     </w:p>
     <w:sectPr>
       <w:pgSz w:w="12240" w:h="15840"/>

</xml_diff>